<commit_message>
Add the v4 results image
</commit_message>
<xml_diff>
--- a/papers/One_Page_Presentation.docx
+++ b/papers/One_Page_Presentation.docx
@@ -35,6 +35,19 @@
         </w:rPr>
         <w:t xml:space="preserve"> robot pathfinding on Prime Vision floorplans using deep reinforcement learning</w:t>
       </w:r>
+      <w:r>
+        <w:rPr>
+          <w:rFonts w:ascii="Times New Roman" w:hAnsi="Times New Roman" w:cs="Times New Roman"/>
+        </w:rPr>
+        <w:t>.</w:t>
+      </w:r>
+    </w:p>
+    <w:p>
+      <w:pPr>
+        <w:rPr>
+          <w:rFonts w:ascii="Times New Roman" w:hAnsi="Times New Roman" w:cs="Times New Roman"/>
+        </w:rPr>
+      </w:pPr>
     </w:p>
     <w:p>
       <w:pPr>
@@ -474,6 +487,13 @@
           <w:rFonts w:ascii="Times New Roman" w:hAnsi="Times New Roman" w:cs="Times New Roman"/>
         </w:rPr>
       </w:pPr>
+    </w:p>
+    <w:p>
+      <w:pPr>
+        <w:rPr>
+          <w:rFonts w:ascii="Times New Roman" w:hAnsi="Times New Roman" w:cs="Times New Roman"/>
+        </w:rPr>
+      </w:pPr>
       <w:r>
         <w:rPr>
           <w:rFonts w:ascii="Times New Roman" w:hAnsi="Times New Roman" w:cs="Times New Roman"/>
@@ -728,6 +748,7 @@
           <w:bCs/>
           <w:u w:val="single"/>
         </w:rPr>
+        <w:lastRenderedPageBreak/>
         <w:t>Current Results</w:t>
       </w:r>
       <w:r>
@@ -743,9 +764,246 @@
     <w:p>
       <w:pPr>
         <w:rPr>
-          <w:rFonts w:ascii="Times New Roman" w:hAnsi="Times New Roman" w:cs="Times New Roman"/>
-        </w:rPr>
-      </w:pPr>
+          <w:rFonts w:ascii="Times New Roman" w:hAnsi="Times New Roman" w:cs="Times New Roman" w:hint="eastAsia"/>
+        </w:rPr>
+      </w:pPr>
+      <w:r>
+        <w:rPr>
+          <w:rFonts w:ascii="Times New Roman" w:hAnsi="Times New Roman" w:cs="Times New Roman" w:hint="eastAsia"/>
+          <w:noProof/>
+        </w:rPr>
+        <w:drawing>
+          <wp:inline distT="0" distB="0" distL="0" distR="0" wp14:anchorId="2E9A87E2" wp14:editId="6D683AB0">
+            <wp:extent cx="5943600" cy="3140710"/>
+            <wp:effectExtent l="0" t="0" r="0" b="0"/>
+            <wp:docPr id="1919783980" name="Picture 1" descr="A graph of a diagram&#10;&#10;Description automatically generated with medium confidence"/>
+            <wp:cNvGraphicFramePr>
+              <a:graphicFrameLocks xmlns:a="http://schemas.openxmlformats.org/drawingml/2006/main" noChangeAspect="1"/>
+            </wp:cNvGraphicFramePr>
+            <a:graphic xmlns:a="http://schemas.openxmlformats.org/drawingml/2006/main">
+              <a:graphicData uri="http://schemas.openxmlformats.org/drawingml/2006/picture">
+                <pic:pic xmlns:pic="http://schemas.openxmlformats.org/drawingml/2006/picture">
+                  <pic:nvPicPr>
+                    <pic:cNvPr id="1919783980" name="Picture 1" descr="A graph of a diagram&#10;&#10;Description automatically generated with medium confidence"/>
+                    <pic:cNvPicPr/>
+                  </pic:nvPicPr>
+                  <pic:blipFill>
+                    <a:blip r:embed="rId5" cstate="print">
+                      <a:extLst>
+                        <a:ext uri="{28A0092B-C50C-407E-A947-70E740481C1C}">
+                          <a14:useLocalDpi xmlns:a14="http://schemas.microsoft.com/office/drawing/2010/main" val="0"/>
+                        </a:ext>
+                      </a:extLst>
+                    </a:blip>
+                    <a:stretch>
+                      <a:fillRect/>
+                    </a:stretch>
+                  </pic:blipFill>
+                  <pic:spPr>
+                    <a:xfrm>
+                      <a:off x="0" y="0"/>
+                      <a:ext cx="5943600" cy="3140710"/>
+                    </a:xfrm>
+                    <a:prstGeom prst="rect">
+                      <a:avLst/>
+                    </a:prstGeom>
+                  </pic:spPr>
+                </pic:pic>
+              </a:graphicData>
+            </a:graphic>
+          </wp:inline>
+        </w:drawing>
+      </w:r>
+      <w:r>
+        <w:rPr>
+          <w:rFonts w:ascii="Times New Roman" w:hAnsi="Times New Roman" w:cs="Times New Roman" w:hint="eastAsia"/>
+          <w:noProof/>
+        </w:rPr>
+        <w:drawing>
+          <wp:inline distT="0" distB="0" distL="0" distR="0" wp14:anchorId="282DD280" wp14:editId="6B27B56E">
+            <wp:extent cx="5943600" cy="3092450"/>
+            <wp:effectExtent l="0" t="0" r="0" b="6350"/>
+            <wp:docPr id="1355211297" name="Picture 2" descr="A graph of a graph of a graph&#10;&#10;Description automatically generated with medium confidence"/>
+            <wp:cNvGraphicFramePr>
+              <a:graphicFrameLocks xmlns:a="http://schemas.openxmlformats.org/drawingml/2006/main" noChangeAspect="1"/>
+            </wp:cNvGraphicFramePr>
+            <a:graphic xmlns:a="http://schemas.openxmlformats.org/drawingml/2006/main">
+              <a:graphicData uri="http://schemas.openxmlformats.org/drawingml/2006/picture">
+                <pic:pic xmlns:pic="http://schemas.openxmlformats.org/drawingml/2006/picture">
+                  <pic:nvPicPr>
+                    <pic:cNvPr id="1355211297" name="Picture 2" descr="A graph of a graph of a graph&#10;&#10;Description automatically generated with medium confidence"/>
+                    <pic:cNvPicPr/>
+                  </pic:nvPicPr>
+                  <pic:blipFill>
+                    <a:blip r:embed="rId6" cstate="print">
+                      <a:extLst>
+                        <a:ext uri="{28A0092B-C50C-407E-A947-70E740481C1C}">
+                          <a14:useLocalDpi xmlns:a14="http://schemas.microsoft.com/office/drawing/2010/main" val="0"/>
+                        </a:ext>
+                      </a:extLst>
+                    </a:blip>
+                    <a:stretch>
+                      <a:fillRect/>
+                    </a:stretch>
+                  </pic:blipFill>
+                  <pic:spPr>
+                    <a:xfrm>
+                      <a:off x="0" y="0"/>
+                      <a:ext cx="5943600" cy="3092450"/>
+                    </a:xfrm>
+                    <a:prstGeom prst="rect">
+                      <a:avLst/>
+                    </a:prstGeom>
+                  </pic:spPr>
+                </pic:pic>
+              </a:graphicData>
+            </a:graphic>
+          </wp:inline>
+        </w:drawing>
+      </w:r>
+      <w:r>
+        <w:rPr>
+          <w:rFonts w:ascii="Times New Roman" w:hAnsi="Times New Roman" w:cs="Times New Roman" w:hint="eastAsia"/>
+          <w:noProof/>
+        </w:rPr>
+        <w:lastRenderedPageBreak/>
+        <w:drawing>
+          <wp:inline distT="0" distB="0" distL="0" distR="0" wp14:anchorId="24DE9AF7" wp14:editId="1251E76B">
+            <wp:extent cx="5943600" cy="3102610"/>
+            <wp:effectExtent l="0" t="0" r="0" b="0"/>
+            <wp:docPr id="1112352334" name="Picture 4" descr="A diagram of a graph&#10;&#10;Description automatically generated with medium confidence"/>
+            <wp:cNvGraphicFramePr>
+              <a:graphicFrameLocks xmlns:a="http://schemas.openxmlformats.org/drawingml/2006/main" noChangeAspect="1"/>
+            </wp:cNvGraphicFramePr>
+            <a:graphic xmlns:a="http://schemas.openxmlformats.org/drawingml/2006/main">
+              <a:graphicData uri="http://schemas.openxmlformats.org/drawingml/2006/picture">
+                <pic:pic xmlns:pic="http://schemas.openxmlformats.org/drawingml/2006/picture">
+                  <pic:nvPicPr>
+                    <pic:cNvPr id="1112352334" name="Picture 4" descr="A diagram of a graph&#10;&#10;Description automatically generated with medium confidence"/>
+                    <pic:cNvPicPr/>
+                  </pic:nvPicPr>
+                  <pic:blipFill>
+                    <a:blip r:embed="rId7" cstate="print">
+                      <a:extLst>
+                        <a:ext uri="{28A0092B-C50C-407E-A947-70E740481C1C}">
+                          <a14:useLocalDpi xmlns:a14="http://schemas.microsoft.com/office/drawing/2010/main" val="0"/>
+                        </a:ext>
+                      </a:extLst>
+                    </a:blip>
+                    <a:stretch>
+                      <a:fillRect/>
+                    </a:stretch>
+                  </pic:blipFill>
+                  <pic:spPr>
+                    <a:xfrm>
+                      <a:off x="0" y="0"/>
+                      <a:ext cx="5943600" cy="3102610"/>
+                    </a:xfrm>
+                    <a:prstGeom prst="rect">
+                      <a:avLst/>
+                    </a:prstGeom>
+                  </pic:spPr>
+                </pic:pic>
+              </a:graphicData>
+            </a:graphic>
+          </wp:inline>
+        </w:drawing>
+      </w:r>
+      <w:r>
+        <w:rPr>
+          <w:rFonts w:ascii="Times New Roman" w:hAnsi="Times New Roman" w:cs="Times New Roman" w:hint="eastAsia"/>
+          <w:noProof/>
+        </w:rPr>
+        <w:drawing>
+          <wp:inline distT="0" distB="0" distL="0" distR="0" wp14:anchorId="49959416" wp14:editId="24A969F0">
+            <wp:extent cx="5943600" cy="3153410"/>
+            <wp:effectExtent l="0" t="0" r="0" b="0"/>
+            <wp:docPr id="581147951" name="Picture 5" descr="A graph of a long plan&#10;&#10;Description automatically generated with medium confidence"/>
+            <wp:cNvGraphicFramePr>
+              <a:graphicFrameLocks xmlns:a="http://schemas.openxmlformats.org/drawingml/2006/main" noChangeAspect="1"/>
+            </wp:cNvGraphicFramePr>
+            <a:graphic xmlns:a="http://schemas.openxmlformats.org/drawingml/2006/main">
+              <a:graphicData uri="http://schemas.openxmlformats.org/drawingml/2006/picture">
+                <pic:pic xmlns:pic="http://schemas.openxmlformats.org/drawingml/2006/picture">
+                  <pic:nvPicPr>
+                    <pic:cNvPr id="581147951" name="Picture 5" descr="A graph of a long plan&#10;&#10;Description automatically generated with medium confidence"/>
+                    <pic:cNvPicPr/>
+                  </pic:nvPicPr>
+                  <pic:blipFill>
+                    <a:blip r:embed="rId8" cstate="print">
+                      <a:extLst>
+                        <a:ext uri="{28A0092B-C50C-407E-A947-70E740481C1C}">
+                          <a14:useLocalDpi xmlns:a14="http://schemas.microsoft.com/office/drawing/2010/main" val="0"/>
+                        </a:ext>
+                      </a:extLst>
+                    </a:blip>
+                    <a:stretch>
+                      <a:fillRect/>
+                    </a:stretch>
+                  </pic:blipFill>
+                  <pic:spPr>
+                    <a:xfrm>
+                      <a:off x="0" y="0"/>
+                      <a:ext cx="5943600" cy="3153410"/>
+                    </a:xfrm>
+                    <a:prstGeom prst="rect">
+                      <a:avLst/>
+                    </a:prstGeom>
+                  </pic:spPr>
+                </pic:pic>
+              </a:graphicData>
+            </a:graphic>
+          </wp:inline>
+        </w:drawing>
+      </w:r>
+      <w:r>
+        <w:rPr>
+          <w:rFonts w:ascii="Times New Roman" w:hAnsi="Times New Roman" w:cs="Times New Roman" w:hint="eastAsia"/>
+          <w:noProof/>
+        </w:rPr>
+        <w:lastRenderedPageBreak/>
+        <w:drawing>
+          <wp:inline distT="0" distB="0" distL="0" distR="0" wp14:anchorId="6CBBBB09" wp14:editId="4C1D8CA5">
+            <wp:extent cx="5943600" cy="3154680"/>
+            <wp:effectExtent l="0" t="0" r="0" b="0"/>
+            <wp:docPr id="1309758129" name="Picture 6" descr="A diagram of a graph&#10;&#10;Description automatically generated with medium confidence"/>
+            <wp:cNvGraphicFramePr>
+              <a:graphicFrameLocks xmlns:a="http://schemas.openxmlformats.org/drawingml/2006/main" noChangeAspect="1"/>
+            </wp:cNvGraphicFramePr>
+            <a:graphic xmlns:a="http://schemas.openxmlformats.org/drawingml/2006/main">
+              <a:graphicData uri="http://schemas.openxmlformats.org/drawingml/2006/picture">
+                <pic:pic xmlns:pic="http://schemas.openxmlformats.org/drawingml/2006/picture">
+                  <pic:nvPicPr>
+                    <pic:cNvPr id="1309758129" name="Picture 6" descr="A diagram of a graph&#10;&#10;Description automatically generated with medium confidence"/>
+                    <pic:cNvPicPr/>
+                  </pic:nvPicPr>
+                  <pic:blipFill>
+                    <a:blip r:embed="rId9" cstate="print">
+                      <a:extLst>
+                        <a:ext uri="{28A0092B-C50C-407E-A947-70E740481C1C}">
+                          <a14:useLocalDpi xmlns:a14="http://schemas.microsoft.com/office/drawing/2010/main" val="0"/>
+                        </a:ext>
+                      </a:extLst>
+                    </a:blip>
+                    <a:stretch>
+                      <a:fillRect/>
+                    </a:stretch>
+                  </pic:blipFill>
+                  <pic:spPr>
+                    <a:xfrm>
+                      <a:off x="0" y="0"/>
+                      <a:ext cx="5943600" cy="3154680"/>
+                    </a:xfrm>
+                    <a:prstGeom prst="rect">
+                      <a:avLst/>
+                    </a:prstGeom>
+                  </pic:spPr>
+                </pic:pic>
+              </a:graphicData>
+            </a:graphic>
+          </wp:inline>
+        </w:drawing>
+      </w:r>
     </w:p>
     <w:sectPr>
       <w:pgSz w:w="12240" w:h="15840"/>

</xml_diff>